<commit_message>
Fixing typo and working on speakers
CEED not spelt right on the first page and Doing the focused speakers page
</commit_message>
<xml_diff>
--- a/blog/Speaker email.docx
+++ b/blog/Speaker email.docx
@@ -67,7 +67,6 @@
           <w:szCs w:val="24"/>
         </w:rPr>
       </w:pPr>
-      <w:bookmarkStart w:id="0" w:name="_GoBack"/>
       <w:r>
         <w:rPr>
           <w:rFonts w:ascii="Microsoft YaHei UI Light" w:eastAsia="Microsoft YaHei UI Light" w:hAnsi="Microsoft YaHei UI Light" w:cs="Arial" w:hint="eastAsia"/>
@@ -119,54 +118,36 @@
     <w:p>
       <w:pPr>
         <w:rPr>
-          <w:rFonts w:ascii="Microsoft YaHei UI Light" w:eastAsia="Microsoft YaHei UI Light" w:hAnsi="Microsoft YaHei UI Light" w:cs="Arial" w:hint="eastAsia"/>
-          <w:color w:val="222222"/>
-          <w:sz w:val="24"/>
-          <w:szCs w:val="24"/>
-        </w:rPr>
-      </w:pPr>
-      <w:r>
-        <w:rPr>
-          <w:rFonts w:ascii="Microsoft YaHei UI Light" w:eastAsia="Microsoft YaHei UI Light" w:hAnsi="Microsoft YaHei UI Light" w:cs="Arial" w:hint="eastAsia"/>
-          <w:color w:val="222222"/>
-          <w:sz w:val="24"/>
-          <w:szCs w:val="24"/>
-        </w:rPr>
-        <w:t>We are trying to keep the website up to date. We would like to post a picture of you along with a short bio. This way participants can learn about your talk as well as who you are. If you could send us a picture and a short bio (~200 words), we will add it to the site! Feel free to add</w:t>
-      </w:r>
-      <w:r>
-        <w:rPr>
-          <w:rFonts w:ascii="Microsoft YaHei UI Light" w:eastAsia="Microsoft YaHei UI Light" w:hAnsi="Microsoft YaHei UI Light" w:cs="Arial" w:hint="eastAsia"/>
-          <w:color w:val="222222"/>
-          <w:sz w:val="24"/>
-          <w:szCs w:val="24"/>
-        </w:rPr>
-        <w:t xml:space="preserve"> your Twitter handle, Instagram </w:t>
-      </w:r>
-      <w:r>
-        <w:rPr>
-          <w:rFonts w:ascii="Microsoft YaHei UI Light" w:eastAsia="Microsoft YaHei UI Light" w:hAnsi="Microsoft YaHei UI Light" w:cs="Arial" w:hint="eastAsia"/>
-          <w:color w:val="222222"/>
-          <w:sz w:val="24"/>
-          <w:szCs w:val="24"/>
-        </w:rPr>
-        <w:t>account, or any other social media site you want to brag about. </w:t>
-      </w:r>
-    </w:p>
-    <w:p>
-      <w:pPr>
-        <w:rPr>
-          <w:rFonts w:ascii="Microsoft YaHei UI Light" w:eastAsia="Microsoft YaHei UI Light" w:hAnsi="Microsoft YaHei UI Light" w:cs="Arial" w:hint="eastAsia"/>
-          <w:color w:val="222222"/>
-          <w:sz w:val="24"/>
-          <w:szCs w:val="24"/>
-        </w:rPr>
-      </w:pPr>
-    </w:p>
-    <w:p>
-      <w:pPr>
-        <w:rPr>
-          <w:rFonts w:ascii="Microsoft YaHei UI Light" w:eastAsia="Microsoft YaHei UI Light" w:hAnsi="Microsoft YaHei UI Light" w:cs="Arial" w:hint="eastAsia"/>
+          <w:rFonts w:ascii="Microsoft YaHei UI Light" w:eastAsia="Microsoft YaHei UI Light" w:hAnsi="Microsoft YaHei UI Light" w:cs="Arial"/>
+          <w:color w:val="222222"/>
+          <w:sz w:val="24"/>
+          <w:szCs w:val="24"/>
+        </w:rPr>
+      </w:pPr>
+      <w:r>
+        <w:rPr>
+          <w:rFonts w:ascii="Microsoft YaHei UI Light" w:eastAsia="Microsoft YaHei UI Light" w:hAnsi="Microsoft YaHei UI Light" w:cs="Arial" w:hint="eastAsia"/>
+          <w:color w:val="222222"/>
+          <w:sz w:val="24"/>
+          <w:szCs w:val="24"/>
+        </w:rPr>
+        <w:t>We are trying to keep the website up to date. We would like to post a picture of you along with a short bio. This way participants can learn about your talk as well as who you are. If you could send us a picture and a short bio (~200 words), we will add it to the site! Feel free to add your Twitter handle, Instagram account, or any other social media site you want to brag about. </w:t>
+      </w:r>
+    </w:p>
+    <w:p>
+      <w:pPr>
+        <w:rPr>
+          <w:rFonts w:ascii="Microsoft YaHei UI Light" w:eastAsia="Microsoft YaHei UI Light" w:hAnsi="Microsoft YaHei UI Light" w:cs="Arial"/>
+          <w:color w:val="222222"/>
+          <w:sz w:val="24"/>
+          <w:szCs w:val="24"/>
+        </w:rPr>
+      </w:pPr>
+    </w:p>
+    <w:p>
+      <w:pPr>
+        <w:rPr>
+          <w:rFonts w:ascii="Microsoft YaHei UI Light" w:eastAsia="Microsoft YaHei UI Light" w:hAnsi="Microsoft YaHei UI Light" w:cs="Arial"/>
           <w:b/>
           <w:color w:val="222222"/>
           <w:sz w:val="24"/>
@@ -191,7 +172,7 @@
           <w:numId w:val="1"/>
         </w:numPr>
         <w:rPr>
-          <w:rFonts w:ascii="Microsoft YaHei UI Light" w:eastAsia="Microsoft YaHei UI Light" w:hAnsi="Microsoft YaHei UI Light" w:cs="Arial" w:hint="eastAsia"/>
+          <w:rFonts w:ascii="Microsoft YaHei UI Light" w:eastAsia="Microsoft YaHei UI Light" w:hAnsi="Microsoft YaHei UI Light" w:cs="Arial"/>
           <w:b/>
           <w:color w:val="222222"/>
           <w:sz w:val="24"/>
@@ -215,7 +196,7 @@
           <w:numId w:val="1"/>
         </w:numPr>
         <w:rPr>
-          <w:rFonts w:ascii="Microsoft YaHei UI Light" w:eastAsia="Microsoft YaHei UI Light" w:hAnsi="Microsoft YaHei UI Light" w:cs="Arial" w:hint="eastAsia"/>
+          <w:rFonts w:ascii="Microsoft YaHei UI Light" w:eastAsia="Microsoft YaHei UI Light" w:hAnsi="Microsoft YaHei UI Light" w:cs="Arial"/>
           <w:b/>
           <w:color w:val="222222"/>
           <w:sz w:val="24"/>
@@ -229,7 +210,7 @@
           <w:sz w:val="24"/>
           <w:szCs w:val="24"/>
         </w:rPr>
-        <w:t>It should last approximately 45 minutes</w:t>
+        <w:t>It should last approximately 1 hour</w:t>
       </w:r>
     </w:p>
     <w:p>
@@ -239,7 +220,7 @@
           <w:numId w:val="1"/>
         </w:numPr>
         <w:rPr>
-          <w:rFonts w:ascii="Microsoft YaHei UI Light" w:eastAsia="Microsoft YaHei UI Light" w:hAnsi="Microsoft YaHei UI Light" w:cs="Arial" w:hint="eastAsia"/>
+          <w:rFonts w:ascii="Microsoft YaHei UI Light" w:eastAsia="Microsoft YaHei UI Light" w:hAnsi="Microsoft YaHei UI Light" w:cs="Arial"/>
           <w:color w:val="222222"/>
           <w:sz w:val="24"/>
           <w:szCs w:val="24"/>
@@ -278,17 +259,17 @@
     <w:p>
       <w:pPr>
         <w:rPr>
-          <w:rFonts w:ascii="Microsoft YaHei UI Light" w:eastAsia="Microsoft YaHei UI Light" w:hAnsi="Microsoft YaHei UI Light" w:cs="Arial" w:hint="eastAsia"/>
-          <w:color w:val="222222"/>
-          <w:sz w:val="24"/>
-          <w:szCs w:val="24"/>
-        </w:rPr>
-      </w:pPr>
-    </w:p>
-    <w:p>
-      <w:pPr>
-        <w:rPr>
-          <w:rFonts w:ascii="Microsoft YaHei UI Light" w:eastAsia="Microsoft YaHei UI Light" w:hAnsi="Microsoft YaHei UI Light" w:cs="Arial" w:hint="eastAsia"/>
+          <w:rFonts w:ascii="Microsoft YaHei UI Light" w:eastAsia="Microsoft YaHei UI Light" w:hAnsi="Microsoft YaHei UI Light" w:cs="Arial"/>
+          <w:color w:val="222222"/>
+          <w:sz w:val="24"/>
+          <w:szCs w:val="24"/>
+        </w:rPr>
+      </w:pPr>
+    </w:p>
+    <w:p>
+      <w:pPr>
+        <w:rPr>
+          <w:rFonts w:ascii="Microsoft YaHei UI Light" w:eastAsia="Microsoft YaHei UI Light" w:hAnsi="Microsoft YaHei UI Light" w:cs="Arial"/>
           <w:color w:val="222222"/>
           <w:sz w:val="24"/>
           <w:szCs w:val="24"/>
@@ -336,17 +317,17 @@
     <w:p>
       <w:pPr>
         <w:rPr>
-          <w:rFonts w:ascii="Microsoft YaHei UI Light" w:eastAsia="Microsoft YaHei UI Light" w:hAnsi="Microsoft YaHei UI Light" w:cs="Arial" w:hint="eastAsia"/>
-          <w:color w:val="222222"/>
-          <w:sz w:val="24"/>
-          <w:szCs w:val="24"/>
-        </w:rPr>
-      </w:pPr>
-    </w:p>
-    <w:p>
-      <w:pPr>
-        <w:rPr>
-          <w:rFonts w:ascii="Microsoft YaHei UI Light" w:eastAsia="Microsoft YaHei UI Light" w:hAnsi="Microsoft YaHei UI Light" w:cs="Arial" w:hint="eastAsia"/>
+          <w:rFonts w:ascii="Microsoft YaHei UI Light" w:eastAsia="Microsoft YaHei UI Light" w:hAnsi="Microsoft YaHei UI Light" w:cs="Arial"/>
+          <w:color w:val="222222"/>
+          <w:sz w:val="24"/>
+          <w:szCs w:val="24"/>
+        </w:rPr>
+      </w:pPr>
+    </w:p>
+    <w:p>
+      <w:pPr>
+        <w:rPr>
+          <w:rFonts w:ascii="Microsoft YaHei UI Light" w:eastAsia="Microsoft YaHei UI Light" w:hAnsi="Microsoft YaHei UI Light" w:cs="Arial"/>
           <w:color w:val="222222"/>
           <w:sz w:val="24"/>
           <w:szCs w:val="24"/>
@@ -365,7 +346,7 @@
     <w:p>
       <w:pPr>
         <w:rPr>
-          <w:rFonts w:ascii="Microsoft YaHei UI Light" w:eastAsia="Microsoft YaHei UI Light" w:hAnsi="Microsoft YaHei UI Light" w:cs="Arial" w:hint="eastAsia"/>
+          <w:rFonts w:ascii="Microsoft YaHei UI Light" w:eastAsia="Microsoft YaHei UI Light" w:hAnsi="Microsoft YaHei UI Light" w:cs="Arial"/>
           <w:color w:val="222222"/>
           <w:sz w:val="24"/>
           <w:szCs w:val="24"/>
@@ -381,21 +362,20 @@
         <w:t xml:space="preserve">If you have any other questions, please to do not hesitate to contact us. </w:t>
       </w:r>
     </w:p>
-    <w:bookmarkEnd w:id="0"/>
-    <w:p>
-      <w:pPr>
-        <w:rPr>
-          <w:rFonts w:ascii="Microsoft YaHei UI Light" w:eastAsia="Microsoft YaHei UI Light" w:hAnsi="Microsoft YaHei UI Light" w:cs="Arial" w:hint="eastAsia"/>
-          <w:color w:val="222222"/>
-          <w:sz w:val="24"/>
-          <w:szCs w:val="24"/>
-        </w:rPr>
-      </w:pPr>
-    </w:p>
-    <w:p>
-      <w:pPr>
-        <w:rPr>
-          <w:rFonts w:ascii="Microsoft YaHei UI Light" w:eastAsia="Microsoft YaHei UI Light" w:hAnsi="Microsoft YaHei UI Light" w:cs="Arial" w:hint="eastAsia"/>
+    <w:p>
+      <w:pPr>
+        <w:rPr>
+          <w:rFonts w:ascii="Microsoft YaHei UI Light" w:eastAsia="Microsoft YaHei UI Light" w:hAnsi="Microsoft YaHei UI Light" w:cs="Arial"/>
+          <w:color w:val="222222"/>
+          <w:sz w:val="24"/>
+          <w:szCs w:val="24"/>
+        </w:rPr>
+      </w:pPr>
+    </w:p>
+    <w:p>
+      <w:pPr>
+        <w:rPr>
+          <w:rFonts w:ascii="Microsoft YaHei UI Light" w:eastAsia="Microsoft YaHei UI Light" w:hAnsi="Microsoft YaHei UI Light" w:cs="Arial"/>
           <w:color w:val="222222"/>
           <w:sz w:val="24"/>
           <w:szCs w:val="24"/>
@@ -433,19 +413,19 @@
     <w:p>
       <w:pPr>
         <w:rPr>
-          <w:rFonts w:ascii="Microsoft YaHei UI Light" w:eastAsia="Microsoft YaHei UI Light" w:hAnsi="Microsoft YaHei UI Light" w:cs="Arial" w:hint="eastAsia"/>
-          <w:color w:val="222222"/>
-          <w:sz w:val="24"/>
-          <w:szCs w:val="24"/>
-        </w:rPr>
-      </w:pPr>
-      <w:r>
-        <w:rPr>
           <w:rFonts w:ascii="Microsoft YaHei UI Light" w:eastAsia="Microsoft YaHei UI Light" w:hAnsi="Microsoft YaHei UI Light" w:cs="Arial"/>
           <w:color w:val="222222"/>
           <w:sz w:val="24"/>
           <w:szCs w:val="24"/>
         </w:rPr>
+      </w:pPr>
+      <w:r>
+        <w:rPr>
+          <w:rFonts w:ascii="Microsoft YaHei UI Light" w:eastAsia="Microsoft YaHei UI Light" w:hAnsi="Microsoft YaHei UI Light" w:cs="Arial"/>
+          <w:color w:val="222222"/>
+          <w:sz w:val="24"/>
+          <w:szCs w:val="24"/>
+        </w:rPr>
         <w:t xml:space="preserve">OMMIC Organizer </w:t>
       </w:r>
     </w:p>
@@ -464,6 +444,379 @@
         <w:t xml:space="preserve">Ommic.ca </w:t>
       </w:r>
     </w:p>
+    <w:p/>
+    <w:p/>
+    <w:p/>
+    <w:tbl>
+      <w:tblPr>
+        <w:tblW w:w="8128" w:type="dxa"/>
+        <w:tblCellMar>
+          <w:left w:w="0" w:type="dxa"/>
+          <w:right w:w="0" w:type="dxa"/>
+        </w:tblCellMar>
+        <w:tblLook w:val="04A0" w:firstRow="1" w:lastRow="0" w:firstColumn="1" w:lastColumn="0" w:noHBand="0" w:noVBand="1"/>
+      </w:tblPr>
+      <w:tblGrid>
+        <w:gridCol w:w="1063"/>
+        <w:gridCol w:w="2056"/>
+        <w:gridCol w:w="1011"/>
+        <w:gridCol w:w="3998"/>
+      </w:tblGrid>
+      <w:tr>
+        <w:trPr>
+          <w:trHeight w:val="315"/>
+        </w:trPr>
+        <w:tc>
+          <w:tcPr>
+            <w:tcW w:w="0" w:type="auto"/>
+            <w:tcBorders>
+              <w:top w:val="single" w:sz="6" w:space="0" w:color="CCCCCC"/>
+              <w:left w:val="single" w:sz="6" w:space="0" w:color="CCCCCC"/>
+              <w:bottom w:val="single" w:sz="6" w:space="0" w:color="CCCCCC"/>
+              <w:right w:val="single" w:sz="6" w:space="0" w:color="CCCCCC"/>
+            </w:tcBorders>
+            <w:tcMar>
+              <w:top w:w="30" w:type="dxa"/>
+              <w:left w:w="45" w:type="dxa"/>
+              <w:bottom w:w="30" w:type="dxa"/>
+              <w:right w:w="45" w:type="dxa"/>
+            </w:tcMar>
+            <w:vAlign w:val="bottom"/>
+            <w:hideMark/>
+          </w:tcPr>
+          <w:p>
+            <w:pPr>
+              <w:rPr>
+                <w:rFonts w:ascii="Arial" w:eastAsia="Times New Roman" w:hAnsi="Arial" w:cs="Arial"/>
+                <w:sz w:val="20"/>
+                <w:szCs w:val="20"/>
+              </w:rPr>
+            </w:pPr>
+            <w:bookmarkStart w:id="0" w:name="_GoBack" w:colFirst="0" w:colLast="3"/>
+            <w:r>
+              <w:rPr>
+                <w:rFonts w:ascii="Arial" w:eastAsia="Times New Roman" w:hAnsi="Arial" w:cs="Arial"/>
+                <w:sz w:val="20"/>
+                <w:szCs w:val="20"/>
+              </w:rPr>
+              <w:t>Andrew McDonald</w:t>
+            </w:r>
+          </w:p>
+        </w:tc>
+        <w:tc>
+          <w:tcPr>
+            <w:tcW w:w="0" w:type="auto"/>
+            <w:tcBorders>
+              <w:top w:val="single" w:sz="6" w:space="0" w:color="CCCCCC"/>
+              <w:left w:val="single" w:sz="6" w:space="0" w:color="CCCCCC"/>
+              <w:bottom w:val="single" w:sz="6" w:space="0" w:color="CCCCCC"/>
+              <w:right w:val="single" w:sz="6" w:space="0" w:color="CCCCCC"/>
+            </w:tcBorders>
+            <w:tcMar>
+              <w:top w:w="30" w:type="dxa"/>
+              <w:left w:w="45" w:type="dxa"/>
+              <w:bottom w:w="30" w:type="dxa"/>
+              <w:right w:w="45" w:type="dxa"/>
+            </w:tcMar>
+            <w:vAlign w:val="bottom"/>
+            <w:hideMark/>
+          </w:tcPr>
+          <w:p>
+            <w:pPr>
+              <w:rPr>
+                <w:rFonts w:ascii="Arial" w:eastAsia="Times New Roman" w:hAnsi="Arial" w:cs="Arial"/>
+                <w:sz w:val="20"/>
+                <w:szCs w:val="20"/>
+              </w:rPr>
+            </w:pPr>
+            <w:r>
+              <w:rPr>
+                <w:rFonts w:ascii="Arial" w:eastAsia="Times New Roman" w:hAnsi="Arial" w:cs="Arial"/>
+                <w:sz w:val="20"/>
+                <w:szCs w:val="20"/>
+              </w:rPr>
+              <w:t>Mentor Stream: talks about educating, teaching, and inspiring, Skill building: Hands-on workshops that teach or show off a skill</w:t>
+            </w:r>
+          </w:p>
+        </w:tc>
+        <w:tc>
+          <w:tcPr>
+            <w:tcW w:w="0" w:type="auto"/>
+            <w:tcBorders>
+              <w:top w:val="single" w:sz="6" w:space="0" w:color="CCCCCC"/>
+              <w:left w:val="single" w:sz="6" w:space="0" w:color="CCCCCC"/>
+              <w:bottom w:val="single" w:sz="6" w:space="0" w:color="CCCCCC"/>
+              <w:right w:val="single" w:sz="6" w:space="0" w:color="CCCCCC"/>
+            </w:tcBorders>
+            <w:tcMar>
+              <w:top w:w="30" w:type="dxa"/>
+              <w:left w:w="45" w:type="dxa"/>
+              <w:bottom w:w="30" w:type="dxa"/>
+              <w:right w:w="45" w:type="dxa"/>
+            </w:tcMar>
+            <w:vAlign w:val="bottom"/>
+            <w:hideMark/>
+          </w:tcPr>
+          <w:p>
+            <w:pPr>
+              <w:rPr>
+                <w:rFonts w:ascii="Arial" w:eastAsia="Times New Roman" w:hAnsi="Arial" w:cs="Arial"/>
+                <w:sz w:val="20"/>
+                <w:szCs w:val="20"/>
+              </w:rPr>
+            </w:pPr>
+            <w:r>
+              <w:rPr>
+                <w:rFonts w:ascii="Arial" w:eastAsia="Times New Roman" w:hAnsi="Arial" w:cs="Arial"/>
+                <w:sz w:val="20"/>
+                <w:szCs w:val="20"/>
+              </w:rPr>
+              <w:t>Starting from Scratch with Scratch</w:t>
+            </w:r>
+          </w:p>
+        </w:tc>
+        <w:tc>
+          <w:tcPr>
+            <w:tcW w:w="0" w:type="auto"/>
+            <w:tcBorders>
+              <w:top w:val="single" w:sz="6" w:space="0" w:color="CCCCCC"/>
+              <w:left w:val="single" w:sz="6" w:space="0" w:color="CCCCCC"/>
+              <w:bottom w:val="single" w:sz="6" w:space="0" w:color="CCCCCC"/>
+              <w:right w:val="single" w:sz="6" w:space="0" w:color="CCCCCC"/>
+            </w:tcBorders>
+            <w:tcMar>
+              <w:top w:w="30" w:type="dxa"/>
+              <w:left w:w="45" w:type="dxa"/>
+              <w:bottom w:w="30" w:type="dxa"/>
+              <w:right w:w="45" w:type="dxa"/>
+            </w:tcMar>
+            <w:vAlign w:val="bottom"/>
+            <w:hideMark/>
+          </w:tcPr>
+          <w:p>
+            <w:pPr>
+              <w:rPr>
+                <w:rFonts w:ascii="Arial" w:eastAsia="Times New Roman" w:hAnsi="Arial" w:cs="Arial"/>
+                <w:sz w:val="20"/>
+                <w:szCs w:val="20"/>
+              </w:rPr>
+            </w:pPr>
+            <w:r>
+              <w:rPr>
+                <w:rFonts w:ascii="Arial" w:eastAsia="Times New Roman" w:hAnsi="Arial" w:cs="Arial"/>
+                <w:sz w:val="20"/>
+                <w:szCs w:val="20"/>
+              </w:rPr>
+              <w:t xml:space="preserve">Kids Code Jeunesse is a national non-profit looking to empower students and teachers to learn and create with code. I will introduce Scratch and some basic programming concepts that can be used. Scratch is a block based programming language that can be used from K-12 in all fields of study. </w:t>
+            </w:r>
+          </w:p>
+        </w:tc>
+      </w:tr>
+      <w:tr>
+        <w:trPr>
+          <w:trHeight w:val="315"/>
+        </w:trPr>
+        <w:tc>
+          <w:tcPr>
+            <w:tcW w:w="0" w:type="auto"/>
+            <w:tcBorders>
+              <w:top w:val="single" w:sz="6" w:space="0" w:color="CCCCCC"/>
+              <w:left w:val="single" w:sz="6" w:space="0" w:color="CCCCCC"/>
+              <w:bottom w:val="single" w:sz="6" w:space="0" w:color="CCCCCC"/>
+              <w:right w:val="single" w:sz="6" w:space="0" w:color="CCCCCC"/>
+            </w:tcBorders>
+            <w:tcMar>
+              <w:top w:w="30" w:type="dxa"/>
+              <w:left w:w="45" w:type="dxa"/>
+              <w:bottom w:w="30" w:type="dxa"/>
+              <w:right w:w="45" w:type="dxa"/>
+            </w:tcMar>
+            <w:vAlign w:val="bottom"/>
+            <w:hideMark/>
+          </w:tcPr>
+          <w:p>
+            <w:pPr>
+              <w:rPr>
+                <w:rFonts w:ascii="Arial" w:eastAsia="Times New Roman" w:hAnsi="Arial" w:cs="Arial"/>
+                <w:sz w:val="20"/>
+                <w:szCs w:val="20"/>
+              </w:rPr>
+            </w:pPr>
+            <w:r>
+              <w:rPr>
+                <w:rFonts w:ascii="Arial" w:eastAsia="Times New Roman" w:hAnsi="Arial" w:cs="Arial"/>
+                <w:sz w:val="20"/>
+                <w:szCs w:val="20"/>
+              </w:rPr>
+              <w:t>Jennie Brown</w:t>
+            </w:r>
+          </w:p>
+        </w:tc>
+        <w:tc>
+          <w:tcPr>
+            <w:tcW w:w="0" w:type="auto"/>
+            <w:tcBorders>
+              <w:top w:val="single" w:sz="6" w:space="0" w:color="CCCCCC"/>
+              <w:left w:val="single" w:sz="6" w:space="0" w:color="CCCCCC"/>
+              <w:bottom w:val="single" w:sz="6" w:space="0" w:color="CCCCCC"/>
+              <w:right w:val="single" w:sz="6" w:space="0" w:color="CCCCCC"/>
+            </w:tcBorders>
+            <w:tcMar>
+              <w:top w:w="30" w:type="dxa"/>
+              <w:left w:w="45" w:type="dxa"/>
+              <w:bottom w:w="30" w:type="dxa"/>
+              <w:right w:w="45" w:type="dxa"/>
+            </w:tcMar>
+            <w:vAlign w:val="bottom"/>
+            <w:hideMark/>
+          </w:tcPr>
+          <w:p>
+            <w:pPr>
+              <w:rPr>
+                <w:rFonts w:ascii="Arial" w:eastAsia="Times New Roman" w:hAnsi="Arial" w:cs="Arial"/>
+                <w:sz w:val="20"/>
+                <w:szCs w:val="20"/>
+              </w:rPr>
+            </w:pPr>
+            <w:r>
+              <w:rPr>
+                <w:rFonts w:ascii="Arial" w:eastAsia="Times New Roman" w:hAnsi="Arial" w:cs="Arial"/>
+                <w:sz w:val="20"/>
+                <w:szCs w:val="20"/>
+              </w:rPr>
+              <w:t>Skill building: Hands-on workshops that teach or show off a skill</w:t>
+            </w:r>
+          </w:p>
+        </w:tc>
+        <w:tc>
+          <w:tcPr>
+            <w:tcW w:w="0" w:type="auto"/>
+            <w:tcBorders>
+              <w:top w:val="single" w:sz="6" w:space="0" w:color="CCCCCC"/>
+              <w:left w:val="single" w:sz="6" w:space="0" w:color="CCCCCC"/>
+              <w:bottom w:val="single" w:sz="6" w:space="0" w:color="CCCCCC"/>
+              <w:right w:val="single" w:sz="6" w:space="0" w:color="CCCCCC"/>
+            </w:tcBorders>
+            <w:tcMar>
+              <w:top w:w="30" w:type="dxa"/>
+              <w:left w:w="45" w:type="dxa"/>
+              <w:bottom w:w="30" w:type="dxa"/>
+              <w:right w:w="45" w:type="dxa"/>
+            </w:tcMar>
+            <w:vAlign w:val="bottom"/>
+            <w:hideMark/>
+          </w:tcPr>
+          <w:p>
+            <w:pPr>
+              <w:rPr>
+                <w:rFonts w:ascii="Arial" w:eastAsia="Times New Roman" w:hAnsi="Arial" w:cs="Arial"/>
+                <w:sz w:val="20"/>
+                <w:szCs w:val="20"/>
+              </w:rPr>
+            </w:pPr>
+            <w:r>
+              <w:rPr>
+                <w:rFonts w:ascii="Arial" w:eastAsia="Times New Roman" w:hAnsi="Arial" w:cs="Arial"/>
+                <w:sz w:val="20"/>
+                <w:szCs w:val="20"/>
+              </w:rPr>
+              <w:t>Getting started with Dash and Dot</w:t>
+            </w:r>
+          </w:p>
+        </w:tc>
+        <w:tc>
+          <w:tcPr>
+            <w:tcW w:w="0" w:type="auto"/>
+            <w:tcBorders>
+              <w:top w:val="single" w:sz="6" w:space="0" w:color="CCCCCC"/>
+              <w:left w:val="single" w:sz="6" w:space="0" w:color="CCCCCC"/>
+              <w:bottom w:val="single" w:sz="6" w:space="0" w:color="CCCCCC"/>
+              <w:right w:val="single" w:sz="6" w:space="0" w:color="CCCCCC"/>
+            </w:tcBorders>
+            <w:tcMar>
+              <w:top w:w="30" w:type="dxa"/>
+              <w:left w:w="45" w:type="dxa"/>
+              <w:bottom w:w="30" w:type="dxa"/>
+              <w:right w:w="45" w:type="dxa"/>
+            </w:tcMar>
+            <w:vAlign w:val="bottom"/>
+            <w:hideMark/>
+          </w:tcPr>
+          <w:p>
+            <w:pPr>
+              <w:rPr>
+                <w:rFonts w:ascii="Arial" w:eastAsia="Times New Roman" w:hAnsi="Arial" w:cs="Arial"/>
+                <w:sz w:val="20"/>
+                <w:szCs w:val="20"/>
+              </w:rPr>
+            </w:pPr>
+            <w:r>
+              <w:rPr>
+                <w:rFonts w:ascii="Arial" w:eastAsia="Times New Roman" w:hAnsi="Arial" w:cs="Arial"/>
+                <w:sz w:val="20"/>
+                <w:szCs w:val="20"/>
+              </w:rPr>
+              <w:t xml:space="preserve">Students will be introduced to coding with Dash and Dot. These primary / junior friendly robots can move, make sound and use sensors. There are several apps such as Go, </w:t>
+            </w:r>
+            <w:proofErr w:type="spellStart"/>
+            <w:r>
+              <w:rPr>
+                <w:rFonts w:ascii="Arial" w:eastAsia="Times New Roman" w:hAnsi="Arial" w:cs="Arial"/>
+                <w:sz w:val="20"/>
+                <w:szCs w:val="20"/>
+              </w:rPr>
+              <w:t>Blockly</w:t>
+            </w:r>
+            <w:proofErr w:type="spellEnd"/>
+            <w:r>
+              <w:rPr>
+                <w:rFonts w:ascii="Arial" w:eastAsia="Times New Roman" w:hAnsi="Arial" w:cs="Arial"/>
+                <w:sz w:val="20"/>
+                <w:szCs w:val="20"/>
+              </w:rPr>
+              <w:t xml:space="preserve"> and </w:t>
+            </w:r>
+            <w:proofErr w:type="spellStart"/>
+            <w:r>
+              <w:rPr>
+                <w:rFonts w:ascii="Arial" w:eastAsia="Times New Roman" w:hAnsi="Arial" w:cs="Arial"/>
+                <w:sz w:val="20"/>
+                <w:szCs w:val="20"/>
+              </w:rPr>
+              <w:t>Xylo</w:t>
+            </w:r>
+            <w:proofErr w:type="spellEnd"/>
+            <w:r>
+              <w:rPr>
+                <w:rFonts w:ascii="Arial" w:eastAsia="Times New Roman" w:hAnsi="Arial" w:cs="Arial"/>
+                <w:sz w:val="20"/>
+                <w:szCs w:val="20"/>
+              </w:rPr>
+              <w:t xml:space="preserve"> that students will be introduced to. Students will learn how to use the apps to program their robot and complete </w:t>
+            </w:r>
+            <w:proofErr w:type="gramStart"/>
+            <w:r>
+              <w:rPr>
+                <w:rFonts w:ascii="Arial" w:eastAsia="Times New Roman" w:hAnsi="Arial" w:cs="Arial"/>
+                <w:sz w:val="20"/>
+                <w:szCs w:val="20"/>
+              </w:rPr>
+              <w:t>a number of</w:t>
+            </w:r>
+            <w:proofErr w:type="gramEnd"/>
+            <w:r>
+              <w:rPr>
+                <w:rFonts w:ascii="Arial" w:eastAsia="Times New Roman" w:hAnsi="Arial" w:cs="Arial"/>
+                <w:sz w:val="20"/>
+                <w:szCs w:val="20"/>
+              </w:rPr>
+              <w:t xml:space="preserve"> challenges. </w:t>
+            </w:r>
+          </w:p>
+        </w:tc>
+      </w:tr>
+      <w:bookmarkEnd w:id="0"/>
+    </w:tbl>
     <w:p/>
     <w:sectPr>
       <w:pgSz w:w="12240" w:h="15840"/>
@@ -592,15 +945,6 @@
   </w:abstractNum>
   <w:num w:numId="1">
     <w:abstractNumId w:val="0"/>
-    <w:lvlOverride w:ilvl="0"/>
-    <w:lvlOverride w:ilvl="1"/>
-    <w:lvlOverride w:ilvl="2"/>
-    <w:lvlOverride w:ilvl="3"/>
-    <w:lvlOverride w:ilvl="4"/>
-    <w:lvlOverride w:ilvl="5"/>
-    <w:lvlOverride w:ilvl="6"/>
-    <w:lvlOverride w:ilvl="7"/>
-    <w:lvlOverride w:ilvl="8"/>
   </w:num>
 </w:numbering>
 </file>

</xml_diff>